<commit_message>
Updating Project Charter with Feature List
</commit_message>
<xml_diff>
--- a/documents/TeamOrangeProjectCharter.docx
+++ b/documents/TeamOrangeProjectCharter.docx
@@ -71,6 +71,117 @@
       <w:r>
         <w:t>Requirements</w:t>
       </w:r>
+      <w:r>
+        <w:br/>
+        <w:t>These are the list of mandatory features that will be included in the final product:</w:t>
+      </w:r>
+    </w:p>
+    <w:p>
+      <w:pPr>
+        <w:pStyle w:val="Heading4"/>
+      </w:pPr>
+      <w:r>
+        <w:t>Display important information pertaining to each professor, including, but not limited to (this information will be taken directly from http://www.ist.rit.edu):</w:t>
+      </w:r>
+    </w:p>
+    <w:p>
+      <w:pPr>
+        <w:pStyle w:val="Heading5"/>
+      </w:pPr>
+      <w:r>
+        <w:t>Email</w:t>
+      </w:r>
+    </w:p>
+    <w:p>
+      <w:pPr>
+        <w:pStyle w:val="Heading5"/>
+      </w:pPr>
+      <w:r>
+        <w:t>Room Number</w:t>
+      </w:r>
+    </w:p>
+    <w:p>
+      <w:pPr>
+        <w:pStyle w:val="Heading5"/>
+      </w:pPr>
+      <w:r>
+        <w:t>Phone Number</w:t>
+      </w:r>
+    </w:p>
+    <w:p>
+      <w:pPr>
+        <w:pStyle w:val="Heading5"/>
+      </w:pPr>
+      <w:r>
+        <w:t>Office Hours</w:t>
+      </w:r>
+    </w:p>
+    <w:p>
+      <w:pPr>
+        <w:pStyle w:val="Heading4"/>
+      </w:pPr>
+      <w:r>
+        <w:t xml:space="preserve">Form for IST staff members to </w:t>
+      </w:r>
+      <w:r>
+        <w:t>perform basic CRUD operations on each of the professors</w:t>
+      </w:r>
+      <w:bookmarkStart w:id="0" w:name="_GoBack"/>
+      <w:bookmarkEnd w:id="0"/>
+    </w:p>
+    <w:p>
+      <w:pPr>
+        <w:pStyle w:val="Heading4"/>
+      </w:pPr>
+      <w:r>
+        <w:t>Highly scalable: the product will be able to support multiple colleges and departments, allowing the user to find professors across multiple departments</w:t>
+      </w:r>
+    </w:p>
+    <w:p>
+      <w:pPr>
+        <w:pStyle w:val="Heading4"/>
+      </w:pPr>
+      <w:r>
+        <w:t>The display will show a map to the selected professor/lab room, with an easy to understand guide navigating the user to that room</w:t>
+      </w:r>
+    </w:p>
+    <w:p>
+      <w:pPr>
+        <w:pStyle w:val="Heading4"/>
+      </w:pPr>
+      <w:r>
+        <w:t>Improved professor information gathering process. The final product would feature an improved process recommendation that would allow the IST staff to better gather professor information.</w:t>
+      </w:r>
+    </w:p>
+    <w:p>
+      <w:pPr>
+        <w:pStyle w:val="Heading2"/>
+        <w:numPr>
+          <w:ilvl w:val="0"/>
+          <w:numId w:val="0"/>
+        </w:numPr>
+        <w:ind w:left="720"/>
+      </w:pPr>
+      <w:r>
+        <w:t>These are the list of optional features that may or may not make it into the final product. These will be completed after the above feature list is met:</w:t>
+      </w:r>
+    </w:p>
+    <w:p>
+      <w:pPr>
+        <w:pStyle w:val="Heading4"/>
+      </w:pPr>
+      <w:r>
+        <w:lastRenderedPageBreak/>
+        <w:t>Mobile view for the website that is a QR reader. Each professor/lab would have its own QR code that the mobile view would read, and the navigation for that professor would be displayed on the user’s phone, allowing them to use the map while they try and find the room</w:t>
+      </w:r>
+    </w:p>
+    <w:p>
+      <w:pPr>
+        <w:pStyle w:val="Heading4"/>
+      </w:pPr>
+      <w:r>
+        <w:t>ID reader, that would read in the student’s schedule, and show them the professors/rooms they have in that department, giving the user quick access to that information</w:t>
+      </w:r>
     </w:p>
     <w:p>
       <w:pPr>
@@ -165,7 +276,6 @@
         <w:pStyle w:val="Heading1"/>
       </w:pPr>
       <w:r>
-        <w:lastRenderedPageBreak/>
         <w:t>key resources</w:t>
       </w:r>
     </w:p>
@@ -222,8 +332,6 @@
       <w:r>
         <w:t>Getting us a web site attached to RIT in order for this idea to be expanded upon by other departments</w:t>
       </w:r>
-      <w:bookmarkStart w:id="0" w:name="_GoBack"/>
-      <w:bookmarkEnd w:id="0"/>
     </w:p>
     <w:sectPr>
       <w:footerReference w:type="default" r:id="rId7"/>
@@ -325,6 +433,92 @@
 <file path=word/numbering.xml><?xml version="1.0" encoding="utf-8"?>
 <w:numbering xmlns:wpc="http://schemas.microsoft.com/office/word/2010/wordprocessingCanvas" xmlns:mo="http://schemas.microsoft.com/office/mac/office/2008/main" xmlns:mc="http://schemas.openxmlformats.org/markup-compatibility/2006" xmlns:mv="urn:schemas-microsoft-com:mac:vml" xmlns:o="urn:schemas-microsoft-com:office:office" xmlns:r="http://schemas.openxmlformats.org/officeDocument/2006/relationships" xmlns:m="http://schemas.openxmlformats.org/officeDocument/2006/math" xmlns:v="urn:schemas-microsoft-com:vml" xmlns:wp14="http://schemas.microsoft.com/office/word/2010/wordprocessingDrawing" xmlns:wp="http://schemas.openxmlformats.org/drawingml/2006/wordprocessingDrawing" xmlns:w10="urn:schemas-microsoft-com:office:word" xmlns:w="http://schemas.openxmlformats.org/wordprocessingml/2006/main" xmlns:w14="http://schemas.microsoft.com/office/word/2010/wordml" xmlns:w15="http://schemas.microsoft.com/office/word/2012/wordml" xmlns:wpg="http://schemas.microsoft.com/office/word/2010/wordprocessingGroup" xmlns:wpi="http://schemas.microsoft.com/office/word/2010/wordprocessingInk" xmlns:wne="http://schemas.microsoft.com/office/word/2006/wordml" xmlns:wps="http://schemas.microsoft.com/office/word/2010/wordprocessingShape" mc:Ignorable="w14 w15 wp14">
   <w:abstractNum w:abstractNumId="0">
+    <w:nsid w:val="1AFC5C86"/>
+    <w:multiLevelType w:val="hybridMultilevel"/>
+    <w:tmpl w:val="A5F06466"/>
+    <w:lvl w:ilvl="0" w:tplc="0409000F">
+      <w:start w:val="1"/>
+      <w:numFmt w:val="decimal"/>
+      <w:lvlText w:val="%1."/>
+      <w:lvlJc w:val="left"/>
+      <w:pPr>
+        <w:ind w:left="1080" w:hanging="360"/>
+      </w:pPr>
+    </w:lvl>
+    <w:lvl w:ilvl="1" w:tplc="04090019" w:tentative="1">
+      <w:start w:val="1"/>
+      <w:numFmt w:val="lowerLetter"/>
+      <w:lvlText w:val="%2."/>
+      <w:lvlJc w:val="left"/>
+      <w:pPr>
+        <w:ind w:left="1800" w:hanging="360"/>
+      </w:pPr>
+    </w:lvl>
+    <w:lvl w:ilvl="2" w:tplc="0409001B" w:tentative="1">
+      <w:start w:val="1"/>
+      <w:numFmt w:val="lowerRoman"/>
+      <w:lvlText w:val="%3."/>
+      <w:lvlJc w:val="right"/>
+      <w:pPr>
+        <w:ind w:left="2520" w:hanging="180"/>
+      </w:pPr>
+    </w:lvl>
+    <w:lvl w:ilvl="3" w:tplc="0409000F" w:tentative="1">
+      <w:start w:val="1"/>
+      <w:numFmt w:val="decimal"/>
+      <w:lvlText w:val="%4."/>
+      <w:lvlJc w:val="left"/>
+      <w:pPr>
+        <w:ind w:left="3240" w:hanging="360"/>
+      </w:pPr>
+    </w:lvl>
+    <w:lvl w:ilvl="4" w:tplc="04090019" w:tentative="1">
+      <w:start w:val="1"/>
+      <w:numFmt w:val="lowerLetter"/>
+      <w:lvlText w:val="%5."/>
+      <w:lvlJc w:val="left"/>
+      <w:pPr>
+        <w:ind w:left="3960" w:hanging="360"/>
+      </w:pPr>
+    </w:lvl>
+    <w:lvl w:ilvl="5" w:tplc="0409001B" w:tentative="1">
+      <w:start w:val="1"/>
+      <w:numFmt w:val="lowerRoman"/>
+      <w:lvlText w:val="%6."/>
+      <w:lvlJc w:val="right"/>
+      <w:pPr>
+        <w:ind w:left="4680" w:hanging="180"/>
+      </w:pPr>
+    </w:lvl>
+    <w:lvl w:ilvl="6" w:tplc="0409000F" w:tentative="1">
+      <w:start w:val="1"/>
+      <w:numFmt w:val="decimal"/>
+      <w:lvlText w:val="%7."/>
+      <w:lvlJc w:val="left"/>
+      <w:pPr>
+        <w:ind w:left="5400" w:hanging="360"/>
+      </w:pPr>
+    </w:lvl>
+    <w:lvl w:ilvl="7" w:tplc="04090019" w:tentative="1">
+      <w:start w:val="1"/>
+      <w:numFmt w:val="lowerLetter"/>
+      <w:lvlText w:val="%8."/>
+      <w:lvlJc w:val="left"/>
+      <w:pPr>
+        <w:ind w:left="6120" w:hanging="360"/>
+      </w:pPr>
+    </w:lvl>
+    <w:lvl w:ilvl="8" w:tplc="0409001B" w:tentative="1">
+      <w:start w:val="1"/>
+      <w:numFmt w:val="lowerRoman"/>
+      <w:lvlText w:val="%9."/>
+      <w:lvlJc w:val="right"/>
+      <w:pPr>
+        <w:ind w:left="6840" w:hanging="180"/>
+      </w:pPr>
+    </w:lvl>
+  </w:abstractNum>
+  <w:abstractNum w:abstractNumId="1">
     <w:nsid w:val="48FB0E3A"/>
     <w:multiLevelType w:val="multilevel"/>
     <w:tmpl w:val="D6E81BDE"/>
@@ -447,6 +641,9 @@
     </w:lvl>
   </w:abstractNum>
   <w:num w:numId="1">
+    <w:abstractNumId w:val="1"/>
+  </w:num>
+  <w:num w:numId="2">
     <w:abstractNumId w:val="0"/>
   </w:num>
 </w:numbering>
@@ -916,7 +1113,6 @@
     <w:basedOn w:val="Normal"/>
     <w:link w:val="Heading4Char"/>
     <w:uiPriority w:val="9"/>
-    <w:semiHidden/>
     <w:unhideWhenUsed/>
     <w:qFormat/>
     <w:pPr>
@@ -939,7 +1135,6 @@
     <w:basedOn w:val="Normal"/>
     <w:link w:val="Heading5Char"/>
     <w:uiPriority w:val="9"/>
-    <w:semiHidden/>
     <w:unhideWhenUsed/>
     <w:qFormat/>
     <w:pPr>
@@ -1114,7 +1309,6 @@
     <w:basedOn w:val="DefaultParagraphFont"/>
     <w:link w:val="Heading4"/>
     <w:uiPriority w:val="9"/>
-    <w:semiHidden/>
     <w:rPr>
       <w:rFonts w:asciiTheme="majorHAnsi" w:eastAsiaTheme="majorEastAsia" w:hAnsiTheme="majorHAnsi" w:cstheme="majorBidi"/>
       <w:i/>
@@ -1127,7 +1321,6 @@
     <w:basedOn w:val="DefaultParagraphFont"/>
     <w:link w:val="Heading5"/>
     <w:uiPriority w:val="9"/>
-    <w:semiHidden/>
     <w:rPr>
       <w:rFonts w:asciiTheme="majorHAnsi" w:eastAsiaTheme="majorEastAsia" w:hAnsiTheme="majorHAnsi" w:cstheme="majorBidi"/>
       <w:i/>
@@ -1485,6 +1678,29 @@
     <w:semiHidden/>
     <w:rPr>
       <w:color w:val="808080"/>
+    </w:rPr>
+  </w:style>
+  <w:style w:type="character" w:styleId="Hyperlink">
+    <w:name w:val="Hyperlink"/>
+    <w:basedOn w:val="DefaultParagraphFont"/>
+    <w:uiPriority w:val="99"/>
+    <w:unhideWhenUsed/>
+    <w:rsid w:val="00E6275C"/>
+    <w:rPr>
+      <w:color w:val="58A8AD" w:themeColor="hyperlink"/>
+      <w:u w:val="single"/>
+    </w:rPr>
+  </w:style>
+  <w:style w:type="character" w:styleId="FollowedHyperlink">
+    <w:name w:val="FollowedHyperlink"/>
+    <w:basedOn w:val="DefaultParagraphFont"/>
+    <w:uiPriority w:val="99"/>
+    <w:semiHidden/>
+    <w:unhideWhenUsed/>
+    <w:rsid w:val="00E6275C"/>
+    <w:rPr>
+      <w:color w:val="2B8073" w:themeColor="followedHyperlink"/>
+      <w:u w:val="single"/>
     </w:rPr>
   </w:style>
 </w:styles>

</xml_diff>